<commit_message>
Midterm added architecture description
</commit_message>
<xml_diff>
--- a/Mid Term/Mid Term.docx
+++ b/Mid Term/Mid Term.docx
@@ -1,6 +1,6 @@
 
 <file path=word/document.xml><?xml version="1.0" encoding="utf-8"?>
-<w:document xmlns:wpc="http://schemas.microsoft.com/office/word/2010/wordprocessingCanvas" xmlns:cx="http://schemas.microsoft.com/office/drawing/2014/chartex" xmlns:cx1="http://schemas.microsoft.com/office/drawing/2015/9/8/chartex" xmlns:cx2="http://schemas.microsoft.com/office/drawing/2015/10/21/chartex" xmlns:cx3="http://schemas.microsoft.com/office/drawing/2016/5/9/chartex" xmlns:cx4="http://schemas.microsoft.com/office/drawing/2016/5/10/chartex" xmlns:cx5="http://schemas.microsoft.com/office/drawing/2016/5/11/chartex" xmlns:cx6="http://schemas.microsoft.com/office/drawing/2016/5/12/chartex" xmlns:cx7="http://schemas.microsoft.com/office/drawing/2016/5/13/chartex" xmlns:cx8="http://schemas.microsoft.com/office/drawing/2016/5/14/chartex" xmlns:mc="http://schemas.openxmlformats.org/markup-compatibility/2006" xmlns:o="urn:schemas-microsoft-com:office:office" xmlns:r="http://schemas.openxmlformats.org/officeDocument/2006/relationships" xmlns:m="http://schemas.openxmlformats.org/officeDocument/2006/math" xmlns:v="urn:schemas-microsoft-com:vml" xmlns:wp14="http://schemas.microsoft.com/office/word/2010/wordprocessingDrawing" xmlns:wp="http://schemas.openxmlformats.org/drawingml/2006/wordprocessingDrawing" xmlns:w10="urn:schemas-microsoft-com:office:word" xmlns:w="http://schemas.openxmlformats.org/wordprocessingml/2006/main" xmlns:w14="http://schemas.microsoft.com/office/word/2010/wordml" xmlns:w15="http://schemas.microsoft.com/office/word/2012/wordml" xmlns:w16se="http://schemas.microsoft.com/office/word/2015/wordml/symex" xmlns:wpg="http://schemas.microsoft.com/office/word/2010/wordprocessingGroup" xmlns:wpi="http://schemas.microsoft.com/office/word/2010/wordprocessingInk" xmlns:wne="http://schemas.microsoft.com/office/word/2006/wordml" xmlns:wps="http://schemas.microsoft.com/office/word/2010/wordprocessingShape" mc:Ignorable="w14 w15 w16se wp14">
+<w:document xmlns:wpc="http://schemas.microsoft.com/office/word/2010/wordprocessingCanvas" xmlns:mo="http://schemas.microsoft.com/office/mac/office/2008/main" xmlns:mc="http://schemas.openxmlformats.org/markup-compatibility/2006" xmlns:mv="urn:schemas-microsoft-com:mac:vml" xmlns:o="urn:schemas-microsoft-com:office:office" xmlns:r="http://schemas.openxmlformats.org/officeDocument/2006/relationships" xmlns:m="http://schemas.openxmlformats.org/officeDocument/2006/math" xmlns:v="urn:schemas-microsoft-com:vml" xmlns:wp14="http://schemas.microsoft.com/office/word/2010/wordprocessingDrawing" xmlns:wp="http://schemas.openxmlformats.org/drawingml/2006/wordprocessingDrawing" xmlns:w10="urn:schemas-microsoft-com:office:word" xmlns:w="http://schemas.openxmlformats.org/wordprocessingml/2006/main" xmlns:w14="http://schemas.microsoft.com/office/word/2010/wordml" xmlns:w15="http://schemas.microsoft.com/office/word/2012/wordml" xmlns:wpg="http://schemas.microsoft.com/office/word/2010/wordprocessingGroup" xmlns:wpi="http://schemas.microsoft.com/office/word/2010/wordprocessingInk" xmlns:wne="http://schemas.microsoft.com/office/word/2006/wordml" xmlns:wps="http://schemas.microsoft.com/office/word/2010/wordprocessingShape" mc:Ignorable="w14 w15 wp14">
   <w:body>
     <w:p>
       <w:pPr>
@@ -439,6 +439,226 @@
         </w:rPr>
         <w:lastRenderedPageBreak/>
         <w:t>High-level software architecture description, including the communication interfaces between the different elements</w:t>
+      </w:r>
+    </w:p>
+    <w:p>
+      <w:pPr>
+        <w:rPr>
+          <w:lang w:val="en-GB"/>
+        </w:rPr>
+      </w:pPr>
+      <w:r>
+        <w:rPr>
+          <w:lang w:val="en-GB"/>
+        </w:rPr>
+        <w:t xml:space="preserve">The following architecture diagram </w:t>
+      </w:r>
+      <w:r>
+        <w:rPr>
+          <w:lang w:val="en-GB"/>
+        </w:rPr>
+        <w:t>gives an overview of the proposed solution and can be divided in</w:t>
+      </w:r>
+      <w:r>
+        <w:rPr>
+          <w:lang w:val="en-GB"/>
+        </w:rPr>
+        <w:t>to</w:t>
+      </w:r>
+      <w:r>
+        <w:rPr>
+          <w:lang w:val="en-GB"/>
+        </w:rPr>
+        <w:t xml:space="preserve"> four main parts. First, there are the </w:t>
+      </w:r>
+      <w:proofErr w:type="spellStart"/>
+      <w:r>
+        <w:rPr>
+          <w:lang w:val="en-GB"/>
+        </w:rPr>
+        <w:t>IoT</w:t>
+      </w:r>
+      <w:proofErr w:type="spellEnd"/>
+      <w:r>
+        <w:rPr>
+          <w:lang w:val="en-GB"/>
+        </w:rPr>
+        <w:t xml:space="preserve"> Devices, whose general functionality have been described in the previous chapter. There will be some additional information about each device in the following chapters. Some </w:t>
+      </w:r>
+      <w:proofErr w:type="spellStart"/>
+      <w:r>
+        <w:rPr>
+          <w:lang w:val="en-GB"/>
+        </w:rPr>
+        <w:t>IoT</w:t>
+      </w:r>
+      <w:proofErr w:type="spellEnd"/>
+      <w:r>
+        <w:rPr>
+          <w:lang w:val="en-GB"/>
+        </w:rPr>
+        <w:t xml:space="preserve"> Devices don’t directly push the obtained data to the </w:t>
+      </w:r>
+      <w:proofErr w:type="spellStart"/>
+      <w:r>
+        <w:rPr>
+          <w:lang w:val="en-GB"/>
+        </w:rPr>
+        <w:t>IoT</w:t>
+      </w:r>
+      <w:proofErr w:type="spellEnd"/>
+      <w:r>
+        <w:rPr>
+          <w:lang w:val="en-GB"/>
+        </w:rPr>
+        <w:t xml:space="preserve"> Agent, so a special reader/collector is needed. This can be seen in the architecture containing several RFID </w:t>
+      </w:r>
+      <w:proofErr w:type="spellStart"/>
+      <w:r>
+        <w:rPr>
+          <w:lang w:val="en-GB"/>
+        </w:rPr>
+        <w:t>Ea</w:t>
+      </w:r>
+      <w:r>
+        <w:rPr>
+          <w:lang w:val="en-GB"/>
+        </w:rPr>
+        <w:t>rtags</w:t>
+      </w:r>
+      <w:proofErr w:type="spellEnd"/>
+      <w:r>
+        <w:rPr>
+          <w:lang w:val="en-GB"/>
+        </w:rPr>
+        <w:t xml:space="preserve"> and RFID Readers as well.</w:t>
+      </w:r>
+    </w:p>
+    <w:p>
+      <w:pPr>
+        <w:rPr>
+          <w:lang w:val="en-GB"/>
+        </w:rPr>
+      </w:pPr>
+      <w:r>
+        <w:rPr>
+          <w:lang w:val="en-GB"/>
+        </w:rPr>
+        <w:t xml:space="preserve">Furthermore, there exist several different </w:t>
+      </w:r>
+      <w:proofErr w:type="spellStart"/>
+      <w:r>
+        <w:rPr>
+          <w:lang w:val="en-GB"/>
+        </w:rPr>
+        <w:t>IoT</w:t>
+      </w:r>
+      <w:proofErr w:type="spellEnd"/>
+      <w:r>
+        <w:rPr>
+          <w:lang w:val="en-GB"/>
+        </w:rPr>
+        <w:t xml:space="preserve"> Agents, that manage the communication with the mentioned </w:t>
+      </w:r>
+      <w:proofErr w:type="spellStart"/>
+      <w:r>
+        <w:rPr>
+          <w:lang w:val="en-GB"/>
+        </w:rPr>
+        <w:t>IoT</w:t>
+      </w:r>
+      <w:proofErr w:type="spellEnd"/>
+      <w:r>
+        <w:rPr>
+          <w:lang w:val="en-GB"/>
+        </w:rPr>
+        <w:t xml:space="preserve"> Devices.</w:t>
+      </w:r>
+    </w:p>
+    <w:p>
+      <w:pPr>
+        <w:rPr>
+          <w:lang w:val="en-GB"/>
+        </w:rPr>
+      </w:pPr>
+      <w:r>
+        <w:rPr>
+          <w:lang w:val="en-GB"/>
+        </w:rPr>
+        <w:t xml:space="preserve">All the collected data will be handed over to the Context Broker, which is the central part of the architecture. </w:t>
+      </w:r>
+      <w:proofErr w:type="gramStart"/>
+      <w:r>
+        <w:rPr>
+          <w:lang w:val="en-GB"/>
+        </w:rPr>
+        <w:t>In order to</w:t>
+      </w:r>
+      <w:proofErr w:type="gramEnd"/>
+      <w:r>
+        <w:rPr>
+          <w:lang w:val="en-GB"/>
+        </w:rPr>
+        <w:t xml:space="preserve"> store this data for statistical and long-term analysis </w:t>
+      </w:r>
+      <w:r>
+        <w:rPr>
+          <w:lang w:val="en-GB"/>
+        </w:rPr>
+        <w:t>of the obtained</w:t>
+      </w:r>
+      <w:r>
+        <w:rPr>
+          <w:lang w:val="en-GB"/>
+        </w:rPr>
+        <w:t xml:space="preserve"> data, Cygnus and a Data Analyser in Hadoop is used.</w:t>
+      </w:r>
+    </w:p>
+    <w:p>
+      <w:pPr>
+        <w:rPr>
+          <w:lang w:val="en-GB"/>
+        </w:rPr>
+      </w:pPr>
+      <w:r>
+        <w:rPr>
+          <w:lang w:val="en-GB"/>
+        </w:rPr>
+        <w:t xml:space="preserve">Finally, </w:t>
+      </w:r>
+      <w:r>
+        <w:rPr>
+          <w:lang w:val="en-GB"/>
+        </w:rPr>
+        <w:t xml:space="preserve">there are three different types of User Applications, that get the information of interest from the Context Broker. The </w:t>
+      </w:r>
+      <w:proofErr w:type="spellStart"/>
+      <w:r>
+        <w:rPr>
+          <w:lang w:val="en-GB"/>
+        </w:rPr>
+        <w:t>Wirecloud</w:t>
+      </w:r>
+      <w:proofErr w:type="spellEnd"/>
+      <w:r>
+        <w:rPr>
+          <w:lang w:val="en-GB"/>
+        </w:rPr>
+        <w:t xml:space="preserve"> Webpage helps the farmer to get an overview of all the different components and data to be processed. With the smartphone and computer applications the farmer can easily access whatever information he needs (current information of certain cows, long-term information, statistics etc.) and the farmer will be notified and alerted in case of emergency. In case of emergency the Stable </w:t>
+      </w:r>
+      <w:proofErr w:type="spellStart"/>
+      <w:r>
+        <w:rPr>
+          <w:lang w:val="en-GB"/>
+        </w:rPr>
+        <w:t>Notifier</w:t>
+      </w:r>
+      <w:proofErr w:type="spellEnd"/>
+      <w:r>
+        <w:rPr>
+          <w:lang w:val="en-GB"/>
+        </w:rPr>
+        <w:t xml:space="preserve"> helps to quickly detect the affected cattle. </w:t>
       </w:r>
     </w:p>
     <w:p>
@@ -471,7 +691,7 @@
           <v:shape id="_x0000_i1025" type="#_x0000_t75" style="width:453pt;height:5in" o:ole="">
             <v:imagedata r:id="rId7" o:title=""/>
           </v:shape>
-          <o:OLEObject Type="Embed" ProgID="Visio.Drawing.15" ShapeID="_x0000_i1025" DrawAspect="Content" ObjectID="_1553861098" r:id="rId8"/>
+          <o:OLEObject Type="Embed" ProgID="Visio.Drawing.15" ShapeID="_x0000_i1025" DrawAspect="Content" ObjectID="_1554198894" r:id="rId8"/>
         </w:object>
       </w:r>
     </w:p>
@@ -486,6 +706,7 @@
         <w:rPr>
           <w:lang w:val="en-GB"/>
         </w:rPr>
+        <w:lastRenderedPageBreak/>
         <w:t>Context Information to be managed</w:t>
       </w:r>
     </w:p>
@@ -800,15 +1021,7 @@
               <w:rPr>
                 <w:lang w:val="en-GB"/>
               </w:rPr>
-              <w:t>i</w:t>
-            </w:r>
-            <w:bookmarkStart w:id="0" w:name="_GoBack"/>
-            <w:bookmarkEnd w:id="0"/>
-            <w:r>
-              <w:rPr>
-                <w:lang w:val="en-GB"/>
-              </w:rPr>
-              <w:t>ndicator lamp</w:t>
+              <w:t>indicator lamp</w:t>
             </w:r>
           </w:p>
         </w:tc>
@@ -870,7 +1083,6 @@
         <w:rPr>
           <w:lang w:val="en-GB"/>
         </w:rPr>
-        <w:lastRenderedPageBreak/>
         <w:t>Vital Herd</w:t>
       </w:r>
     </w:p>
@@ -1203,19 +1415,7 @@
               <w:rPr>
                 <w:lang w:val="en-GB"/>
               </w:rPr>
-              <w:t xml:space="preserve">sensor </w:t>
-            </w:r>
-            <w:r>
-              <w:rPr>
-                <w:lang w:val="en-GB"/>
-              </w:rPr>
-              <w:t>ID</w:t>
-            </w:r>
-            <w:r>
-              <w:rPr>
-                <w:lang w:val="en-GB"/>
-              </w:rPr>
-              <w:t>, sensor production date, sensor installation date</w:t>
+              <w:t>sensor ID, sensor production date, sensor installation date</w:t>
             </w:r>
           </w:p>
         </w:tc>
@@ -1239,13 +1439,7 @@
         <w:rPr>
           <w:lang w:val="en-GB"/>
         </w:rPr>
-        <w:t>Pasture</w:t>
-      </w:r>
-      <w:r>
-        <w:rPr>
-          <w:lang w:val="en-GB"/>
-        </w:rPr>
-        <w:t xml:space="preserve"> Sensor</w:t>
+        <w:t>Pasture Sensor</w:t>
       </w:r>
     </w:p>
     <w:tbl>
@@ -1300,13 +1494,7 @@
               <w:rPr>
                 <w:lang w:val="en-GB"/>
               </w:rPr>
-              <w:t xml:space="preserve">ingredients, soil </w:t>
-            </w:r>
-            <w:r>
-              <w:rPr>
-                <w:lang w:val="en-GB"/>
-              </w:rPr>
-              <w:t>ingredients</w:t>
+              <w:t>ingredients, soil ingredients</w:t>
             </w:r>
             <w:r>
               <w:rPr>
@@ -1429,13 +1617,7 @@
               <w:rPr>
                 <w:lang w:val="en-GB"/>
               </w:rPr>
-              <w:t>sensor ID, sensor production date, sensor installation date</w:t>
-            </w:r>
-            <w:r>
-              <w:rPr>
-                <w:lang w:val="en-GB"/>
-              </w:rPr>
-              <w:t>, location, land name</w:t>
+              <w:t>sensor ID, sensor production date, sensor installation date, location, land name</w:t>
             </w:r>
           </w:p>
         </w:tc>
@@ -1546,6 +1728,7 @@
         <w:rPr>
           <w:lang w:val="en-GB"/>
         </w:rPr>
+        <w:lastRenderedPageBreak/>
         <w:t>Furthermore, it is possible to directly access the data of one single cow, for example if there have been problems with this cow in previous days. Consequently, he is able to directly handle the detected problems and does not have to check every cow and detect problems and anomalies on his own. This will save a lot of time and makes the farmer’s and cattle’s life more comfortable</w:t>
       </w:r>
       <w:r>
@@ -1742,14 +1925,7 @@
         <w:rPr>
           <w:lang w:val="en-GB"/>
         </w:rPr>
-        <w:t xml:space="preserve">the cows in different groups, because an intelligent data analyser tool identifies similar behaviour patterns and </w:t>
-      </w:r>
-      <w:r>
-        <w:rPr>
-          <w:lang w:val="en-GB"/>
-        </w:rPr>
-        <w:lastRenderedPageBreak/>
-        <w:t>health pro</w:t>
+        <w:t>the cows in different groups, because an intelligent data analyser tool identifies similar behaviour patterns and health pro</w:t>
       </w:r>
       <w:r>
         <w:rPr>
@@ -1928,9 +2104,9 @@
           <w:lang w:eastAsia="de-DE"/>
         </w:rPr>
         <w:drawing>
-          <wp:inline distT="0" distB="0" distL="0" distR="0" wp14:anchorId="77B86819" wp14:editId="5C860E87">
-            <wp:extent cx="2450284" cy="1379465"/>
-            <wp:effectExtent l="0" t="0" r="0" b="0"/>
+          <wp:inline distT="0" distB="0" distL="0" distR="0" wp14:anchorId="77B86819" wp14:editId="2AAC892C">
+            <wp:extent cx="3365723" cy="1894840"/>
+            <wp:effectExtent l="0" t="0" r="12700" b="10160"/>
             <wp:docPr id="1" name="Bild 1"/>
             <wp:cNvGraphicFramePr>
               <a:graphicFrameLocks xmlns:a="http://schemas.openxmlformats.org/drawingml/2006/main" noChangeAspect="1"/>
@@ -1960,7 +2136,7 @@
                   <pic:spPr bwMode="auto">
                     <a:xfrm>
                       <a:off x="0" y="0"/>
-                      <a:ext cx="2491145" cy="1402469"/>
+                      <a:ext cx="3446354" cy="1940234"/>
                     </a:xfrm>
                     <a:prstGeom prst="rect">
                       <a:avLst/>
@@ -2086,10 +2262,11 @@
           <w:noProof/>
           <w:lang w:eastAsia="de-DE"/>
         </w:rPr>
+        <w:lastRenderedPageBreak/>
         <w:drawing>
-          <wp:inline distT="0" distB="0" distL="0" distR="0" wp14:anchorId="05BC7CAE" wp14:editId="6203535C">
-            <wp:extent cx="5009586" cy="3540397"/>
-            <wp:effectExtent l="0" t="0" r="0" b="0"/>
+          <wp:inline distT="0" distB="0" distL="0" distR="0" wp14:anchorId="05BC7CAE" wp14:editId="2DC940A2">
+            <wp:extent cx="5843920" cy="4130040"/>
+            <wp:effectExtent l="0" t="0" r="0" b="10160"/>
             <wp:docPr id="2" name="Bild 2"/>
             <wp:cNvGraphicFramePr>
               <a:graphicFrameLocks xmlns:a="http://schemas.openxmlformats.org/drawingml/2006/main" noChangeAspect="1"/>
@@ -2119,7 +2296,7 @@
                   <pic:spPr bwMode="auto">
                     <a:xfrm>
                       <a:off x="0" y="0"/>
-                      <a:ext cx="5069555" cy="3582778"/>
+                      <a:ext cx="5936853" cy="4195718"/>
                     </a:xfrm>
                     <a:prstGeom prst="rect">
                       <a:avLst/>
@@ -2186,14 +2363,7 @@
         <w:rPr>
           <w:lang w:val="en-GB"/>
         </w:rPr>
-        <w:t xml:space="preserve">” sensor, that has </w:t>
-      </w:r>
-      <w:r>
-        <w:rPr>
-          <w:lang w:val="en-GB"/>
-        </w:rPr>
-        <w:lastRenderedPageBreak/>
-        <w:t>to be swallowed by the cow and stays in the stomach for the animal’s lifetime and forwards the collected information for further processing.</w:t>
+        <w:t>” sensor, that has to be swallowed by the cow and stays in the stomach for the animal’s lifetime and forwards the collected information for further processing.</w:t>
       </w:r>
     </w:p>
     <w:p>
@@ -2261,6 +2431,8 @@
           </wp:inline>
         </w:drawing>
       </w:r>
+      <w:bookmarkStart w:id="0" w:name="_GoBack"/>
+      <w:bookmarkEnd w:id="0"/>
     </w:p>
     <w:p>
       <w:pPr>
@@ -2357,6 +2529,7 @@
           <w:noProof/>
           <w:lang w:eastAsia="de-DE"/>
         </w:rPr>
+        <w:lastRenderedPageBreak/>
         <w:drawing>
           <wp:inline distT="0" distB="0" distL="0" distR="0" wp14:anchorId="085F91C2" wp14:editId="5809F306">
             <wp:extent cx="3224621" cy="2440637"/>
@@ -2598,14 +2771,7 @@
         <w:rPr>
           <w:lang w:val="en-GB"/>
         </w:rPr>
-        <w:t xml:space="preserve">leads to several statistics, that help the farmer to get a good </w:t>
-      </w:r>
-      <w:r>
-        <w:rPr>
-          <w:lang w:val="en-GB"/>
-        </w:rPr>
-        <w:lastRenderedPageBreak/>
-        <w:t>and accurate overview over certain cows, the whole herd and over the quality of the produced meat and milk as well.</w:t>
+        <w:t>leads to several statistics, that help the farmer to get a good and accurate overview over certain cows, the whole herd and over the quality of the produced meat and milk as well.</w:t>
       </w:r>
     </w:p>
     <w:p>
@@ -2629,7 +2795,7 @@
 </file>
 
 <file path=word/endnotes.xml><?xml version="1.0" encoding="utf-8"?>
-<w:endnotes xmlns:wpc="http://schemas.microsoft.com/office/word/2010/wordprocessingCanvas" xmlns:cx="http://schemas.microsoft.com/office/drawing/2014/chartex" xmlns:cx1="http://schemas.microsoft.com/office/drawing/2015/9/8/chartex" xmlns:cx2="http://schemas.microsoft.com/office/drawing/2015/10/21/chartex" xmlns:cx3="http://schemas.microsoft.com/office/drawing/2016/5/9/chartex" xmlns:cx4="http://schemas.microsoft.com/office/drawing/2016/5/10/chartex" xmlns:cx5="http://schemas.microsoft.com/office/drawing/2016/5/11/chartex" xmlns:cx6="http://schemas.microsoft.com/office/drawing/2016/5/12/chartex" xmlns:cx7="http://schemas.microsoft.com/office/drawing/2016/5/13/chartex" xmlns:cx8="http://schemas.microsoft.com/office/drawing/2016/5/14/chartex" xmlns:mc="http://schemas.openxmlformats.org/markup-compatibility/2006" xmlns:o="urn:schemas-microsoft-com:office:office" xmlns:r="http://schemas.openxmlformats.org/officeDocument/2006/relationships" xmlns:m="http://schemas.openxmlformats.org/officeDocument/2006/math" xmlns:v="urn:schemas-microsoft-com:vml" xmlns:wp14="http://schemas.microsoft.com/office/word/2010/wordprocessingDrawing" xmlns:wp="http://schemas.openxmlformats.org/drawingml/2006/wordprocessingDrawing" xmlns:w10="urn:schemas-microsoft-com:office:word" xmlns:w="http://schemas.openxmlformats.org/wordprocessingml/2006/main" xmlns:w14="http://schemas.microsoft.com/office/word/2010/wordml" xmlns:w15="http://schemas.microsoft.com/office/word/2012/wordml" xmlns:w16se="http://schemas.microsoft.com/office/word/2015/wordml/symex" xmlns:wpg="http://schemas.microsoft.com/office/word/2010/wordprocessingGroup" xmlns:wpi="http://schemas.microsoft.com/office/word/2010/wordprocessingInk" xmlns:wne="http://schemas.microsoft.com/office/word/2006/wordml" xmlns:wps="http://schemas.microsoft.com/office/word/2010/wordprocessingShape" mc:Ignorable="w14 w15 w16se wp14">
+<w:endnotes xmlns:wpc="http://schemas.microsoft.com/office/word/2010/wordprocessingCanvas" xmlns:mo="http://schemas.microsoft.com/office/mac/office/2008/main" xmlns:mc="http://schemas.openxmlformats.org/markup-compatibility/2006" xmlns:mv="urn:schemas-microsoft-com:mac:vml" xmlns:o="urn:schemas-microsoft-com:office:office" xmlns:r="http://schemas.openxmlformats.org/officeDocument/2006/relationships" xmlns:m="http://schemas.openxmlformats.org/officeDocument/2006/math" xmlns:v="urn:schemas-microsoft-com:vml" xmlns:wp14="http://schemas.microsoft.com/office/word/2010/wordprocessingDrawing" xmlns:wp="http://schemas.openxmlformats.org/drawingml/2006/wordprocessingDrawing" xmlns:w10="urn:schemas-microsoft-com:office:word" xmlns:w="http://schemas.openxmlformats.org/wordprocessingml/2006/main" xmlns:w14="http://schemas.microsoft.com/office/word/2010/wordml" xmlns:w15="http://schemas.microsoft.com/office/word/2012/wordml" xmlns:wpg="http://schemas.microsoft.com/office/word/2010/wordprocessingGroup" xmlns:wpi="http://schemas.microsoft.com/office/word/2010/wordprocessingInk" xmlns:wne="http://schemas.microsoft.com/office/word/2006/wordml" xmlns:wps="http://schemas.microsoft.com/office/word/2010/wordprocessingShape" mc:Ignorable="w14 w15 wp14">
   <w:endnote w:type="separator" w:id="-1">
     <w:p>
       <w:r>
@@ -2648,7 +2814,7 @@
 </file>
 
 <file path=word/footnotes.xml><?xml version="1.0" encoding="utf-8"?>
-<w:footnotes xmlns:wpc="http://schemas.microsoft.com/office/word/2010/wordprocessingCanvas" xmlns:cx="http://schemas.microsoft.com/office/drawing/2014/chartex" xmlns:cx1="http://schemas.microsoft.com/office/drawing/2015/9/8/chartex" xmlns:cx2="http://schemas.microsoft.com/office/drawing/2015/10/21/chartex" xmlns:cx3="http://schemas.microsoft.com/office/drawing/2016/5/9/chartex" xmlns:cx4="http://schemas.microsoft.com/office/drawing/2016/5/10/chartex" xmlns:cx5="http://schemas.microsoft.com/office/drawing/2016/5/11/chartex" xmlns:cx6="http://schemas.microsoft.com/office/drawing/2016/5/12/chartex" xmlns:cx7="http://schemas.microsoft.com/office/drawing/2016/5/13/chartex" xmlns:cx8="http://schemas.microsoft.com/office/drawing/2016/5/14/chartex" xmlns:mc="http://schemas.openxmlformats.org/markup-compatibility/2006" xmlns:o="urn:schemas-microsoft-com:office:office" xmlns:r="http://schemas.openxmlformats.org/officeDocument/2006/relationships" xmlns:m="http://schemas.openxmlformats.org/officeDocument/2006/math" xmlns:v="urn:schemas-microsoft-com:vml" xmlns:wp14="http://schemas.microsoft.com/office/word/2010/wordprocessingDrawing" xmlns:wp="http://schemas.openxmlformats.org/drawingml/2006/wordprocessingDrawing" xmlns:w10="urn:schemas-microsoft-com:office:word" xmlns:w="http://schemas.openxmlformats.org/wordprocessingml/2006/main" xmlns:w14="http://schemas.microsoft.com/office/word/2010/wordml" xmlns:w15="http://schemas.microsoft.com/office/word/2012/wordml" xmlns:w16se="http://schemas.microsoft.com/office/word/2015/wordml/symex" xmlns:wpg="http://schemas.microsoft.com/office/word/2010/wordprocessingGroup" xmlns:wpi="http://schemas.microsoft.com/office/word/2010/wordprocessingInk" xmlns:wne="http://schemas.microsoft.com/office/word/2006/wordml" xmlns:wps="http://schemas.microsoft.com/office/word/2010/wordprocessingShape" mc:Ignorable="w14 w15 w16se wp14">
+<w:footnotes xmlns:wpc="http://schemas.microsoft.com/office/word/2010/wordprocessingCanvas" xmlns:mo="http://schemas.microsoft.com/office/mac/office/2008/main" xmlns:mc="http://schemas.openxmlformats.org/markup-compatibility/2006" xmlns:mv="urn:schemas-microsoft-com:mac:vml" xmlns:o="urn:schemas-microsoft-com:office:office" xmlns:r="http://schemas.openxmlformats.org/officeDocument/2006/relationships" xmlns:m="http://schemas.openxmlformats.org/officeDocument/2006/math" xmlns:v="urn:schemas-microsoft-com:vml" xmlns:wp14="http://schemas.microsoft.com/office/word/2010/wordprocessingDrawing" xmlns:wp="http://schemas.openxmlformats.org/drawingml/2006/wordprocessingDrawing" xmlns:w10="urn:schemas-microsoft-com:office:word" xmlns:w="http://schemas.openxmlformats.org/wordprocessingml/2006/main" xmlns:w14="http://schemas.microsoft.com/office/word/2010/wordml" xmlns:w15="http://schemas.microsoft.com/office/word/2012/wordml" xmlns:wpg="http://schemas.microsoft.com/office/word/2010/wordprocessingGroup" xmlns:wpi="http://schemas.microsoft.com/office/word/2010/wordprocessingInk" xmlns:wne="http://schemas.microsoft.com/office/word/2006/wordml" xmlns:wps="http://schemas.microsoft.com/office/word/2010/wordprocessingShape" mc:Ignorable="w14 w15 wp14">
   <w:footnote w:type="separator" w:id="-1">
     <w:p>
       <w:r>
@@ -2667,7 +2833,7 @@
 </file>
 
 <file path=word/header1.xml><?xml version="1.0" encoding="utf-8"?>
-<w:hdr xmlns:wpc="http://schemas.microsoft.com/office/word/2010/wordprocessingCanvas" xmlns:cx="http://schemas.microsoft.com/office/drawing/2014/chartex" xmlns:cx1="http://schemas.microsoft.com/office/drawing/2015/9/8/chartex" xmlns:cx2="http://schemas.microsoft.com/office/drawing/2015/10/21/chartex" xmlns:cx3="http://schemas.microsoft.com/office/drawing/2016/5/9/chartex" xmlns:cx4="http://schemas.microsoft.com/office/drawing/2016/5/10/chartex" xmlns:cx5="http://schemas.microsoft.com/office/drawing/2016/5/11/chartex" xmlns:cx6="http://schemas.microsoft.com/office/drawing/2016/5/12/chartex" xmlns:cx7="http://schemas.microsoft.com/office/drawing/2016/5/13/chartex" xmlns:cx8="http://schemas.microsoft.com/office/drawing/2016/5/14/chartex" xmlns:mc="http://schemas.openxmlformats.org/markup-compatibility/2006" xmlns:o="urn:schemas-microsoft-com:office:office" xmlns:r="http://schemas.openxmlformats.org/officeDocument/2006/relationships" xmlns:m="http://schemas.openxmlformats.org/officeDocument/2006/math" xmlns:v="urn:schemas-microsoft-com:vml" xmlns:wp14="http://schemas.microsoft.com/office/word/2010/wordprocessingDrawing" xmlns:wp="http://schemas.openxmlformats.org/drawingml/2006/wordprocessingDrawing" xmlns:w10="urn:schemas-microsoft-com:office:word" xmlns:w="http://schemas.openxmlformats.org/wordprocessingml/2006/main" xmlns:w14="http://schemas.microsoft.com/office/word/2010/wordml" xmlns:w15="http://schemas.microsoft.com/office/word/2012/wordml" xmlns:w16se="http://schemas.microsoft.com/office/word/2015/wordml/symex" xmlns:wpg="http://schemas.microsoft.com/office/word/2010/wordprocessingGroup" xmlns:wpi="http://schemas.microsoft.com/office/word/2010/wordprocessingInk" xmlns:wne="http://schemas.microsoft.com/office/word/2006/wordml" xmlns:wps="http://schemas.microsoft.com/office/word/2010/wordprocessingShape" mc:Ignorable="w14 w15 w16se wp14">
+<w:hdr xmlns:wpc="http://schemas.microsoft.com/office/word/2010/wordprocessingCanvas" xmlns:mo="http://schemas.microsoft.com/office/mac/office/2008/main" xmlns:mc="http://schemas.openxmlformats.org/markup-compatibility/2006" xmlns:mv="urn:schemas-microsoft-com:mac:vml" xmlns:o="urn:schemas-microsoft-com:office:office" xmlns:r="http://schemas.openxmlformats.org/officeDocument/2006/relationships" xmlns:m="http://schemas.openxmlformats.org/officeDocument/2006/math" xmlns:v="urn:schemas-microsoft-com:vml" xmlns:wp14="http://schemas.microsoft.com/office/word/2010/wordprocessingDrawing" xmlns:wp="http://schemas.openxmlformats.org/drawingml/2006/wordprocessingDrawing" xmlns:w10="urn:schemas-microsoft-com:office:word" xmlns:w="http://schemas.openxmlformats.org/wordprocessingml/2006/main" xmlns:w14="http://schemas.microsoft.com/office/word/2010/wordml" xmlns:w15="http://schemas.microsoft.com/office/word/2012/wordml" xmlns:wpg="http://schemas.microsoft.com/office/word/2010/wordprocessingGroup" xmlns:wpi="http://schemas.microsoft.com/office/word/2010/wordprocessingInk" xmlns:wne="http://schemas.microsoft.com/office/word/2006/wordml" xmlns:wps="http://schemas.microsoft.com/office/word/2010/wordprocessingShape" mc:Ignorable="w14 w15 wp14">
   <w:p>
     <w:pPr>
       <w:pStyle w:val="Kopfzeile"/>
@@ -2744,7 +2910,7 @@
 </file>
 
 <file path=word/header2.xml><?xml version="1.0" encoding="utf-8"?>
-<w:hdr xmlns:wpc="http://schemas.microsoft.com/office/word/2010/wordprocessingCanvas" xmlns:cx="http://schemas.microsoft.com/office/drawing/2014/chartex" xmlns:cx1="http://schemas.microsoft.com/office/drawing/2015/9/8/chartex" xmlns:cx2="http://schemas.microsoft.com/office/drawing/2015/10/21/chartex" xmlns:cx3="http://schemas.microsoft.com/office/drawing/2016/5/9/chartex" xmlns:cx4="http://schemas.microsoft.com/office/drawing/2016/5/10/chartex" xmlns:cx5="http://schemas.microsoft.com/office/drawing/2016/5/11/chartex" xmlns:cx6="http://schemas.microsoft.com/office/drawing/2016/5/12/chartex" xmlns:cx7="http://schemas.microsoft.com/office/drawing/2016/5/13/chartex" xmlns:cx8="http://schemas.microsoft.com/office/drawing/2016/5/14/chartex" xmlns:mc="http://schemas.openxmlformats.org/markup-compatibility/2006" xmlns:o="urn:schemas-microsoft-com:office:office" xmlns:r="http://schemas.openxmlformats.org/officeDocument/2006/relationships" xmlns:m="http://schemas.openxmlformats.org/officeDocument/2006/math" xmlns:v="urn:schemas-microsoft-com:vml" xmlns:wp14="http://schemas.microsoft.com/office/word/2010/wordprocessingDrawing" xmlns:wp="http://schemas.openxmlformats.org/drawingml/2006/wordprocessingDrawing" xmlns:w10="urn:schemas-microsoft-com:office:word" xmlns:w="http://schemas.openxmlformats.org/wordprocessingml/2006/main" xmlns:w14="http://schemas.microsoft.com/office/word/2010/wordml" xmlns:w15="http://schemas.microsoft.com/office/word/2012/wordml" xmlns:w16se="http://schemas.microsoft.com/office/word/2015/wordml/symex" xmlns:wpg="http://schemas.microsoft.com/office/word/2010/wordprocessingGroup" xmlns:wpi="http://schemas.microsoft.com/office/word/2010/wordprocessingInk" xmlns:wne="http://schemas.microsoft.com/office/word/2006/wordml" xmlns:wps="http://schemas.microsoft.com/office/word/2010/wordprocessingShape" mc:Ignorable="w14 w15 w16se wp14">
+<w:hdr xmlns:wpc="http://schemas.microsoft.com/office/word/2010/wordprocessingCanvas" xmlns:mo="http://schemas.microsoft.com/office/mac/office/2008/main" xmlns:mc="http://schemas.openxmlformats.org/markup-compatibility/2006" xmlns:mv="urn:schemas-microsoft-com:mac:vml" xmlns:o="urn:schemas-microsoft-com:office:office" xmlns:r="http://schemas.openxmlformats.org/officeDocument/2006/relationships" xmlns:m="http://schemas.openxmlformats.org/officeDocument/2006/math" xmlns:v="urn:schemas-microsoft-com:vml" xmlns:wp14="http://schemas.microsoft.com/office/word/2010/wordprocessingDrawing" xmlns:wp="http://schemas.openxmlformats.org/drawingml/2006/wordprocessingDrawing" xmlns:w10="urn:schemas-microsoft-com:office:word" xmlns:w="http://schemas.openxmlformats.org/wordprocessingml/2006/main" xmlns:w14="http://schemas.microsoft.com/office/word/2010/wordml" xmlns:w15="http://schemas.microsoft.com/office/word/2012/wordml" xmlns:wpg="http://schemas.microsoft.com/office/word/2010/wordprocessingGroup" xmlns:wpi="http://schemas.microsoft.com/office/word/2010/wordprocessingInk" xmlns:wne="http://schemas.microsoft.com/office/word/2006/wordml" xmlns:wps="http://schemas.microsoft.com/office/word/2010/wordprocessingShape" mc:Ignorable="w14 w15 wp14">
   <w:p>
     <w:pPr>
       <w:pStyle w:val="Kopfzeile"/>
@@ -2803,8 +2969,8 @@
 </file>
 
 <file path=word/numbering.xml><?xml version="1.0" encoding="utf-8"?>
-<w:numbering xmlns:wpc="http://schemas.microsoft.com/office/word/2010/wordprocessingCanvas" xmlns:cx="http://schemas.microsoft.com/office/drawing/2014/chartex" xmlns:cx1="http://schemas.microsoft.com/office/drawing/2015/9/8/chartex" xmlns:cx2="http://schemas.microsoft.com/office/drawing/2015/10/21/chartex" xmlns:cx3="http://schemas.microsoft.com/office/drawing/2016/5/9/chartex" xmlns:cx4="http://schemas.microsoft.com/office/drawing/2016/5/10/chartex" xmlns:cx5="http://schemas.microsoft.com/office/drawing/2016/5/11/chartex" xmlns:cx6="http://schemas.microsoft.com/office/drawing/2016/5/12/chartex" xmlns:cx7="http://schemas.microsoft.com/office/drawing/2016/5/13/chartex" xmlns:cx8="http://schemas.microsoft.com/office/drawing/2016/5/14/chartex" xmlns:mc="http://schemas.openxmlformats.org/markup-compatibility/2006" xmlns:o="urn:schemas-microsoft-com:office:office" xmlns:r="http://schemas.openxmlformats.org/officeDocument/2006/relationships" xmlns:m="http://schemas.openxmlformats.org/officeDocument/2006/math" xmlns:v="urn:schemas-microsoft-com:vml" xmlns:wp14="http://schemas.microsoft.com/office/word/2010/wordprocessingDrawing" xmlns:wp="http://schemas.openxmlformats.org/drawingml/2006/wordprocessingDrawing" xmlns:w10="urn:schemas-microsoft-com:office:word" xmlns:w="http://schemas.openxmlformats.org/wordprocessingml/2006/main" xmlns:w14="http://schemas.microsoft.com/office/word/2010/wordml" xmlns:w15="http://schemas.microsoft.com/office/word/2012/wordml" xmlns:w16se="http://schemas.microsoft.com/office/word/2015/wordml/symex" xmlns:wpg="http://schemas.microsoft.com/office/word/2010/wordprocessingGroup" xmlns:wpi="http://schemas.microsoft.com/office/word/2010/wordprocessingInk" xmlns:wne="http://schemas.microsoft.com/office/word/2006/wordml" xmlns:wps="http://schemas.microsoft.com/office/word/2010/wordprocessingShape" mc:Ignorable="w14 w15 w16se wp14">
-  <w:abstractNum w:abstractNumId="0" w15:restartNumberingAfterBreak="0">
+<w:numbering xmlns:wpc="http://schemas.microsoft.com/office/word/2010/wordprocessingCanvas" xmlns:mo="http://schemas.microsoft.com/office/mac/office/2008/main" xmlns:mc="http://schemas.openxmlformats.org/markup-compatibility/2006" xmlns:mv="urn:schemas-microsoft-com:mac:vml" xmlns:o="urn:schemas-microsoft-com:office:office" xmlns:r="http://schemas.openxmlformats.org/officeDocument/2006/relationships" xmlns:m="http://schemas.openxmlformats.org/officeDocument/2006/math" xmlns:v="urn:schemas-microsoft-com:vml" xmlns:wp14="http://schemas.microsoft.com/office/word/2010/wordprocessingDrawing" xmlns:wp="http://schemas.openxmlformats.org/drawingml/2006/wordprocessingDrawing" xmlns:w10="urn:schemas-microsoft-com:office:word" xmlns:w="http://schemas.openxmlformats.org/wordprocessingml/2006/main" xmlns:w14="http://schemas.microsoft.com/office/word/2010/wordml" xmlns:w15="http://schemas.microsoft.com/office/word/2012/wordml" xmlns:wpg="http://schemas.microsoft.com/office/word/2010/wordprocessingGroup" xmlns:wpi="http://schemas.microsoft.com/office/word/2010/wordprocessingInk" xmlns:wne="http://schemas.microsoft.com/office/word/2006/wordml" xmlns:wps="http://schemas.microsoft.com/office/word/2010/wordprocessingShape" mc:Ignorable="w14 w15 wp14">
+  <w:abstractNum w:abstractNumId="0">
     <w:nsid w:val="26E31358"/>
     <w:multiLevelType w:val="hybridMultilevel"/>
     <w:tmpl w:val="951860A4"/>
@@ -2917,7 +3083,7 @@
       </w:rPr>
     </w:lvl>
   </w:abstractNum>
-  <w:abstractNum w:abstractNumId="1" w15:restartNumberingAfterBreak="0">
+  <w:abstractNum w:abstractNumId="1">
     <w:nsid w:val="32FC2B2D"/>
     <w:multiLevelType w:val="hybridMultilevel"/>
     <w:tmpl w:val="0958BF34"/>
@@ -3006,7 +3172,7 @@
       </w:pPr>
     </w:lvl>
   </w:abstractNum>
-  <w:abstractNum w:abstractNumId="2" w15:restartNumberingAfterBreak="0">
+  <w:abstractNum w:abstractNumId="2">
     <w:nsid w:val="572B52B7"/>
     <w:multiLevelType w:val="hybridMultilevel"/>
     <w:tmpl w:val="E2CC33A8"/>
@@ -3119,7 +3285,7 @@
       </w:rPr>
     </w:lvl>
   </w:abstractNum>
-  <w:abstractNum w:abstractNumId="3" w15:restartNumberingAfterBreak="0">
+  <w:abstractNum w:abstractNumId="3">
     <w:nsid w:val="6F5F52D5"/>
     <w:multiLevelType w:val="hybridMultilevel"/>
     <w:tmpl w:val="F97A767E"/>
@@ -3248,7 +3414,7 @@
 </file>
 
 <file path=word/styles.xml><?xml version="1.0" encoding="utf-8"?>
-<w:styles xmlns:mc="http://schemas.openxmlformats.org/markup-compatibility/2006" xmlns:r="http://schemas.openxmlformats.org/officeDocument/2006/relationships" xmlns:w="http://schemas.openxmlformats.org/wordprocessingml/2006/main" xmlns:w14="http://schemas.microsoft.com/office/word/2010/wordml" xmlns:w15="http://schemas.microsoft.com/office/word/2012/wordml" xmlns:w16se="http://schemas.microsoft.com/office/word/2015/wordml/symex" mc:Ignorable="w14 w15 w16se">
+<w:styles xmlns:mc="http://schemas.openxmlformats.org/markup-compatibility/2006" xmlns:r="http://schemas.openxmlformats.org/officeDocument/2006/relationships" xmlns:w="http://schemas.openxmlformats.org/wordprocessingml/2006/main" xmlns:w14="http://schemas.microsoft.com/office/word/2010/wordml" xmlns:w15="http://schemas.microsoft.com/office/word/2012/wordml" mc:Ignorable="w14 w15">
   <w:docDefaults>
     <w:rPrDefault>
       <w:rPr>
@@ -3260,7 +3426,7 @@
     </w:rPrDefault>
     <w:pPrDefault/>
   </w:docDefaults>
-  <w:latentStyles w:defLockedState="0" w:defUIPriority="99" w:defSemiHidden="0" w:defUnhideWhenUsed="0" w:defQFormat="0" w:count="374">
+  <w:latentStyles w:defLockedState="0" w:defUIPriority="99" w:defSemiHidden="0" w:defUnhideWhenUsed="0" w:defQFormat="0" w:count="382">
     <w:lsdException w:name="Normal" w:uiPriority="0" w:qFormat="1"/>
     <w:lsdException w:name="heading 1" w:uiPriority="9" w:qFormat="1"/>
     <w:lsdException w:name="heading 2" w:semiHidden="1" w:uiPriority="9" w:unhideWhenUsed="1" w:qFormat="1"/>
@@ -3833,6 +3999,7 @@
     <w:uiPriority w:val="39"/>
     <w:rsid w:val="002A6FA2"/>
     <w:tblPr>
+      <w:tblInd w:w="0" w:type="dxa"/>
       <w:tblBorders>
         <w:top w:val="single" w:sz="4" w:space="0" w:color="auto"/>
         <w:left w:val="single" w:sz="4" w:space="0" w:color="auto"/>
@@ -3841,6 +4008,12 @@
         <w:insideH w:val="single" w:sz="4" w:space="0" w:color="auto"/>
         <w:insideV w:val="single" w:sz="4" w:space="0" w:color="auto"/>
       </w:tblBorders>
+      <w:tblCellMar>
+        <w:top w:w="0" w:type="dxa"/>
+        <w:left w:w="108" w:type="dxa"/>
+        <w:bottom w:w="0" w:type="dxa"/>
+        <w:right w:w="108" w:type="dxa"/>
+      </w:tblCellMar>
     </w:tblPr>
   </w:style>
   <w:style w:type="table" w:styleId="EinfacheTabelle2">
@@ -3851,10 +4024,17 @@
     <w:tblPr>
       <w:tblStyleRowBandSize w:val="1"/>
       <w:tblStyleColBandSize w:val="1"/>
+      <w:tblInd w:w="0" w:type="dxa"/>
       <w:tblBorders>
         <w:top w:val="single" w:sz="4" w:space="0" w:color="7F7F7F" w:themeColor="text1" w:themeTint="80"/>
         <w:bottom w:val="single" w:sz="4" w:space="0" w:color="7F7F7F" w:themeColor="text1" w:themeTint="80"/>
       </w:tblBorders>
+      <w:tblCellMar>
+        <w:top w:w="0" w:type="dxa"/>
+        <w:left w:w="108" w:type="dxa"/>
+        <w:bottom w:w="0" w:type="dxa"/>
+        <w:right w:w="108" w:type="dxa"/>
+      </w:tblCellMar>
     </w:tblPr>
     <w:tblStylePr w:type="firstRow">
       <w:rPr>

</xml_diff>

<commit_message>
updated the architecture graph
</commit_message>
<xml_diff>
--- a/Mid Term/Mid Term.docx
+++ b/Mid Term/Mid Term.docx
@@ -1,6 +1,6 @@
 
 <file path=word/document.xml><?xml version="1.0" encoding="utf-8"?>
-<w:document xmlns:wpc="http://schemas.microsoft.com/office/word/2010/wordprocessingCanvas" xmlns:mo="http://schemas.microsoft.com/office/mac/office/2008/main" xmlns:mc="http://schemas.openxmlformats.org/markup-compatibility/2006" xmlns:mv="urn:schemas-microsoft-com:mac:vml" xmlns:o="urn:schemas-microsoft-com:office:office" xmlns:r="http://schemas.openxmlformats.org/officeDocument/2006/relationships" xmlns:m="http://schemas.openxmlformats.org/officeDocument/2006/math" xmlns:v="urn:schemas-microsoft-com:vml" xmlns:wp14="http://schemas.microsoft.com/office/word/2010/wordprocessingDrawing" xmlns:wp="http://schemas.openxmlformats.org/drawingml/2006/wordprocessingDrawing" xmlns:w10="urn:schemas-microsoft-com:office:word" xmlns:w="http://schemas.openxmlformats.org/wordprocessingml/2006/main" xmlns:w14="http://schemas.microsoft.com/office/word/2010/wordml" xmlns:w15="http://schemas.microsoft.com/office/word/2012/wordml" xmlns:wpg="http://schemas.microsoft.com/office/word/2010/wordprocessingGroup" xmlns:wpi="http://schemas.microsoft.com/office/word/2010/wordprocessingInk" xmlns:wne="http://schemas.microsoft.com/office/word/2006/wordml" xmlns:wps="http://schemas.microsoft.com/office/word/2010/wordprocessingShape" mc:Ignorable="w14 w15 wp14">
+<w:document xmlns:wpc="http://schemas.microsoft.com/office/word/2010/wordprocessingCanvas" xmlns:cx="http://schemas.microsoft.com/office/drawing/2014/chartex" xmlns:cx1="http://schemas.microsoft.com/office/drawing/2015/9/8/chartex" xmlns:cx2="http://schemas.microsoft.com/office/drawing/2015/10/21/chartex" xmlns:cx3="http://schemas.microsoft.com/office/drawing/2016/5/9/chartex" xmlns:cx4="http://schemas.microsoft.com/office/drawing/2016/5/10/chartex" xmlns:cx5="http://schemas.microsoft.com/office/drawing/2016/5/11/chartex" xmlns:cx6="http://schemas.microsoft.com/office/drawing/2016/5/12/chartex" xmlns:cx7="http://schemas.microsoft.com/office/drawing/2016/5/13/chartex" xmlns:cx8="http://schemas.microsoft.com/office/drawing/2016/5/14/chartex" xmlns:mc="http://schemas.openxmlformats.org/markup-compatibility/2006" xmlns:o="urn:schemas-microsoft-com:office:office" xmlns:r="http://schemas.openxmlformats.org/officeDocument/2006/relationships" xmlns:m="http://schemas.openxmlformats.org/officeDocument/2006/math" xmlns:v="urn:schemas-microsoft-com:vml" xmlns:wp14="http://schemas.microsoft.com/office/word/2010/wordprocessingDrawing" xmlns:wp="http://schemas.openxmlformats.org/drawingml/2006/wordprocessingDrawing" xmlns:w10="urn:schemas-microsoft-com:office:word" xmlns:w="http://schemas.openxmlformats.org/wordprocessingml/2006/main" xmlns:w14="http://schemas.microsoft.com/office/word/2010/wordml" xmlns:w15="http://schemas.microsoft.com/office/word/2012/wordml" xmlns:w16se="http://schemas.microsoft.com/office/word/2015/wordml/symex" xmlns:wpg="http://schemas.microsoft.com/office/word/2010/wordprocessingGroup" xmlns:wpi="http://schemas.microsoft.com/office/word/2010/wordprocessingInk" xmlns:wne="http://schemas.microsoft.com/office/word/2006/wordml" xmlns:wps="http://schemas.microsoft.com/office/word/2010/wordprocessingShape" mc:Ignorable="w14 w15 w16se wp14">
   <w:body>
     <w:p>
       <w:pPr>
@@ -451,13 +451,7 @@
         <w:rPr>
           <w:lang w:val="en-GB"/>
         </w:rPr>
-        <w:t xml:space="preserve">The following architecture diagram </w:t>
-      </w:r>
-      <w:r>
-        <w:rPr>
-          <w:lang w:val="en-GB"/>
-        </w:rPr>
-        <w:t>gives an overview of the proposed solution and can be divided in</w:t>
+        <w:t>The following architecture diagram gives an overview of the proposed solution and can be divided in</w:t>
       </w:r>
       <w:r>
         <w:rPr>
@@ -518,13 +512,7 @@
         <w:rPr>
           <w:lang w:val="en-GB"/>
         </w:rPr>
-        <w:t>Ea</w:t>
-      </w:r>
-      <w:r>
-        <w:rPr>
-          <w:lang w:val="en-GB"/>
-        </w:rPr>
-        <w:t>rtags</w:t>
+        <w:t>Eartags</w:t>
       </w:r>
       <w:proofErr w:type="spellEnd"/>
       <w:r>
@@ -585,21 +573,7 @@
         <w:rPr>
           <w:lang w:val="en-GB"/>
         </w:rPr>
-        <w:t xml:space="preserve">All the collected data will be handed over to the Context Broker, which is the central part of the architecture. </w:t>
-      </w:r>
-      <w:proofErr w:type="gramStart"/>
-      <w:r>
-        <w:rPr>
-          <w:lang w:val="en-GB"/>
-        </w:rPr>
-        <w:t>In order to</w:t>
-      </w:r>
-      <w:proofErr w:type="gramEnd"/>
-      <w:r>
-        <w:rPr>
-          <w:lang w:val="en-GB"/>
-        </w:rPr>
-        <w:t xml:space="preserve"> store this data for statistical and long-term analysis </w:t>
+        <w:t xml:space="preserve">All the collected data will be handed over to the Context Broker, which is the central part of the architecture. In order to store this data for statistical and long-term analysis </w:t>
       </w:r>
       <w:r>
         <w:rPr>
@@ -651,7 +625,15 @@
         <w:rPr>
           <w:lang w:val="en-GB"/>
         </w:rPr>
-        <w:t>Notifier</w:t>
+        <w:t>Notif</w:t>
+      </w:r>
+      <w:bookmarkStart w:id="0" w:name="_GoBack"/>
+      <w:bookmarkEnd w:id="0"/>
+      <w:r>
+        <w:rPr>
+          <w:lang w:val="en-GB"/>
+        </w:rPr>
+        <w:t>ier</w:t>
       </w:r>
       <w:proofErr w:type="spellEnd"/>
       <w:r>
@@ -668,7 +650,7 @@
         </w:rPr>
       </w:pPr>
       <w:r>
-        <w:object w:dxaOrig="14389" w:dyaOrig="11425" w14:anchorId="0C24FE29">
+        <w:object w:dxaOrig="14389" w:dyaOrig="11425" w14:anchorId="43209D99">
           <v:shapetype id="_x0000_t75" coordsize="21600,21600" o:spt="75" o:preferrelative="t" path="m@4@5l@4@11@9@11@9@5xe" filled="f" stroked="f">
             <v:stroke joinstyle="miter"/>
             <v:formulas>
@@ -688,10 +670,10 @@
             <v:path o:extrusionok="f" gradientshapeok="t" o:connecttype="rect"/>
             <o:lock v:ext="edit" aspectratio="t"/>
           </v:shapetype>
-          <v:shape id="_x0000_i1025" type="#_x0000_t75" style="width:453pt;height:5in" o:ole="">
+          <v:shape id="_x0000_i1027" type="#_x0000_t75" style="width:453pt;height:5in" o:ole="">
             <v:imagedata r:id="rId7" o:title=""/>
           </v:shape>
-          <o:OLEObject Type="Embed" ProgID="Visio.Drawing.15" ShapeID="_x0000_i1025" DrawAspect="Content" ObjectID="_1554198894" r:id="rId8"/>
+          <o:OLEObject Type="Embed" ProgID="Visio.Drawing.15" ShapeID="_x0000_i1027" DrawAspect="Content" ObjectID="_1554201939" r:id="rId8"/>
         </w:object>
       </w:r>
     </w:p>
@@ -2431,8 +2413,6 @@
           </wp:inline>
         </w:drawing>
       </w:r>
-      <w:bookmarkStart w:id="0" w:name="_GoBack"/>
-      <w:bookmarkEnd w:id="0"/>
     </w:p>
     <w:p>
       <w:pPr>
@@ -2795,7 +2775,7 @@
 </file>
 
 <file path=word/endnotes.xml><?xml version="1.0" encoding="utf-8"?>
-<w:endnotes xmlns:wpc="http://schemas.microsoft.com/office/word/2010/wordprocessingCanvas" xmlns:mo="http://schemas.microsoft.com/office/mac/office/2008/main" xmlns:mc="http://schemas.openxmlformats.org/markup-compatibility/2006" xmlns:mv="urn:schemas-microsoft-com:mac:vml" xmlns:o="urn:schemas-microsoft-com:office:office" xmlns:r="http://schemas.openxmlformats.org/officeDocument/2006/relationships" xmlns:m="http://schemas.openxmlformats.org/officeDocument/2006/math" xmlns:v="urn:schemas-microsoft-com:vml" xmlns:wp14="http://schemas.microsoft.com/office/word/2010/wordprocessingDrawing" xmlns:wp="http://schemas.openxmlformats.org/drawingml/2006/wordprocessingDrawing" xmlns:w10="urn:schemas-microsoft-com:office:word" xmlns:w="http://schemas.openxmlformats.org/wordprocessingml/2006/main" xmlns:w14="http://schemas.microsoft.com/office/word/2010/wordml" xmlns:w15="http://schemas.microsoft.com/office/word/2012/wordml" xmlns:wpg="http://schemas.microsoft.com/office/word/2010/wordprocessingGroup" xmlns:wpi="http://schemas.microsoft.com/office/word/2010/wordprocessingInk" xmlns:wne="http://schemas.microsoft.com/office/word/2006/wordml" xmlns:wps="http://schemas.microsoft.com/office/word/2010/wordprocessingShape" mc:Ignorable="w14 w15 wp14">
+<w:endnotes xmlns:wpc="http://schemas.microsoft.com/office/word/2010/wordprocessingCanvas" xmlns:cx="http://schemas.microsoft.com/office/drawing/2014/chartex" xmlns:cx1="http://schemas.microsoft.com/office/drawing/2015/9/8/chartex" xmlns:cx2="http://schemas.microsoft.com/office/drawing/2015/10/21/chartex" xmlns:cx3="http://schemas.microsoft.com/office/drawing/2016/5/9/chartex" xmlns:cx4="http://schemas.microsoft.com/office/drawing/2016/5/10/chartex" xmlns:cx5="http://schemas.microsoft.com/office/drawing/2016/5/11/chartex" xmlns:cx6="http://schemas.microsoft.com/office/drawing/2016/5/12/chartex" xmlns:cx7="http://schemas.microsoft.com/office/drawing/2016/5/13/chartex" xmlns:cx8="http://schemas.microsoft.com/office/drawing/2016/5/14/chartex" xmlns:mc="http://schemas.openxmlformats.org/markup-compatibility/2006" xmlns:o="urn:schemas-microsoft-com:office:office" xmlns:r="http://schemas.openxmlformats.org/officeDocument/2006/relationships" xmlns:m="http://schemas.openxmlformats.org/officeDocument/2006/math" xmlns:v="urn:schemas-microsoft-com:vml" xmlns:wp14="http://schemas.microsoft.com/office/word/2010/wordprocessingDrawing" xmlns:wp="http://schemas.openxmlformats.org/drawingml/2006/wordprocessingDrawing" xmlns:w10="urn:schemas-microsoft-com:office:word" xmlns:w="http://schemas.openxmlformats.org/wordprocessingml/2006/main" xmlns:w14="http://schemas.microsoft.com/office/word/2010/wordml" xmlns:w15="http://schemas.microsoft.com/office/word/2012/wordml" xmlns:w16se="http://schemas.microsoft.com/office/word/2015/wordml/symex" xmlns:wpg="http://schemas.microsoft.com/office/word/2010/wordprocessingGroup" xmlns:wpi="http://schemas.microsoft.com/office/word/2010/wordprocessingInk" xmlns:wne="http://schemas.microsoft.com/office/word/2006/wordml" xmlns:wps="http://schemas.microsoft.com/office/word/2010/wordprocessingShape" mc:Ignorable="w14 w15 w16se wp14">
   <w:endnote w:type="separator" w:id="-1">
     <w:p>
       <w:r>
@@ -2814,7 +2794,7 @@
 </file>
 
 <file path=word/footnotes.xml><?xml version="1.0" encoding="utf-8"?>
-<w:footnotes xmlns:wpc="http://schemas.microsoft.com/office/word/2010/wordprocessingCanvas" xmlns:mo="http://schemas.microsoft.com/office/mac/office/2008/main" xmlns:mc="http://schemas.openxmlformats.org/markup-compatibility/2006" xmlns:mv="urn:schemas-microsoft-com:mac:vml" xmlns:o="urn:schemas-microsoft-com:office:office" xmlns:r="http://schemas.openxmlformats.org/officeDocument/2006/relationships" xmlns:m="http://schemas.openxmlformats.org/officeDocument/2006/math" xmlns:v="urn:schemas-microsoft-com:vml" xmlns:wp14="http://schemas.microsoft.com/office/word/2010/wordprocessingDrawing" xmlns:wp="http://schemas.openxmlformats.org/drawingml/2006/wordprocessingDrawing" xmlns:w10="urn:schemas-microsoft-com:office:word" xmlns:w="http://schemas.openxmlformats.org/wordprocessingml/2006/main" xmlns:w14="http://schemas.microsoft.com/office/word/2010/wordml" xmlns:w15="http://schemas.microsoft.com/office/word/2012/wordml" xmlns:wpg="http://schemas.microsoft.com/office/word/2010/wordprocessingGroup" xmlns:wpi="http://schemas.microsoft.com/office/word/2010/wordprocessingInk" xmlns:wne="http://schemas.microsoft.com/office/word/2006/wordml" xmlns:wps="http://schemas.microsoft.com/office/word/2010/wordprocessingShape" mc:Ignorable="w14 w15 wp14">
+<w:footnotes xmlns:wpc="http://schemas.microsoft.com/office/word/2010/wordprocessingCanvas" xmlns:cx="http://schemas.microsoft.com/office/drawing/2014/chartex" xmlns:cx1="http://schemas.microsoft.com/office/drawing/2015/9/8/chartex" xmlns:cx2="http://schemas.microsoft.com/office/drawing/2015/10/21/chartex" xmlns:cx3="http://schemas.microsoft.com/office/drawing/2016/5/9/chartex" xmlns:cx4="http://schemas.microsoft.com/office/drawing/2016/5/10/chartex" xmlns:cx5="http://schemas.microsoft.com/office/drawing/2016/5/11/chartex" xmlns:cx6="http://schemas.microsoft.com/office/drawing/2016/5/12/chartex" xmlns:cx7="http://schemas.microsoft.com/office/drawing/2016/5/13/chartex" xmlns:cx8="http://schemas.microsoft.com/office/drawing/2016/5/14/chartex" xmlns:mc="http://schemas.openxmlformats.org/markup-compatibility/2006" xmlns:o="urn:schemas-microsoft-com:office:office" xmlns:r="http://schemas.openxmlformats.org/officeDocument/2006/relationships" xmlns:m="http://schemas.openxmlformats.org/officeDocument/2006/math" xmlns:v="urn:schemas-microsoft-com:vml" xmlns:wp14="http://schemas.microsoft.com/office/word/2010/wordprocessingDrawing" xmlns:wp="http://schemas.openxmlformats.org/drawingml/2006/wordprocessingDrawing" xmlns:w10="urn:schemas-microsoft-com:office:word" xmlns:w="http://schemas.openxmlformats.org/wordprocessingml/2006/main" xmlns:w14="http://schemas.microsoft.com/office/word/2010/wordml" xmlns:w15="http://schemas.microsoft.com/office/word/2012/wordml" xmlns:w16se="http://schemas.microsoft.com/office/word/2015/wordml/symex" xmlns:wpg="http://schemas.microsoft.com/office/word/2010/wordprocessingGroup" xmlns:wpi="http://schemas.microsoft.com/office/word/2010/wordprocessingInk" xmlns:wne="http://schemas.microsoft.com/office/word/2006/wordml" xmlns:wps="http://schemas.microsoft.com/office/word/2010/wordprocessingShape" mc:Ignorable="w14 w15 w16se wp14">
   <w:footnote w:type="separator" w:id="-1">
     <w:p>
       <w:r>
@@ -2833,7 +2813,7 @@
 </file>
 
 <file path=word/header1.xml><?xml version="1.0" encoding="utf-8"?>
-<w:hdr xmlns:wpc="http://schemas.microsoft.com/office/word/2010/wordprocessingCanvas" xmlns:mo="http://schemas.microsoft.com/office/mac/office/2008/main" xmlns:mc="http://schemas.openxmlformats.org/markup-compatibility/2006" xmlns:mv="urn:schemas-microsoft-com:mac:vml" xmlns:o="urn:schemas-microsoft-com:office:office" xmlns:r="http://schemas.openxmlformats.org/officeDocument/2006/relationships" xmlns:m="http://schemas.openxmlformats.org/officeDocument/2006/math" xmlns:v="urn:schemas-microsoft-com:vml" xmlns:wp14="http://schemas.microsoft.com/office/word/2010/wordprocessingDrawing" xmlns:wp="http://schemas.openxmlformats.org/drawingml/2006/wordprocessingDrawing" xmlns:w10="urn:schemas-microsoft-com:office:word" xmlns:w="http://schemas.openxmlformats.org/wordprocessingml/2006/main" xmlns:w14="http://schemas.microsoft.com/office/word/2010/wordml" xmlns:w15="http://schemas.microsoft.com/office/word/2012/wordml" xmlns:wpg="http://schemas.microsoft.com/office/word/2010/wordprocessingGroup" xmlns:wpi="http://schemas.microsoft.com/office/word/2010/wordprocessingInk" xmlns:wne="http://schemas.microsoft.com/office/word/2006/wordml" xmlns:wps="http://schemas.microsoft.com/office/word/2010/wordprocessingShape" mc:Ignorable="w14 w15 wp14">
+<w:hdr xmlns:wpc="http://schemas.microsoft.com/office/word/2010/wordprocessingCanvas" xmlns:cx="http://schemas.microsoft.com/office/drawing/2014/chartex" xmlns:cx1="http://schemas.microsoft.com/office/drawing/2015/9/8/chartex" xmlns:cx2="http://schemas.microsoft.com/office/drawing/2015/10/21/chartex" xmlns:cx3="http://schemas.microsoft.com/office/drawing/2016/5/9/chartex" xmlns:cx4="http://schemas.microsoft.com/office/drawing/2016/5/10/chartex" xmlns:cx5="http://schemas.microsoft.com/office/drawing/2016/5/11/chartex" xmlns:cx6="http://schemas.microsoft.com/office/drawing/2016/5/12/chartex" xmlns:cx7="http://schemas.microsoft.com/office/drawing/2016/5/13/chartex" xmlns:cx8="http://schemas.microsoft.com/office/drawing/2016/5/14/chartex" xmlns:mc="http://schemas.openxmlformats.org/markup-compatibility/2006" xmlns:o="urn:schemas-microsoft-com:office:office" xmlns:r="http://schemas.openxmlformats.org/officeDocument/2006/relationships" xmlns:m="http://schemas.openxmlformats.org/officeDocument/2006/math" xmlns:v="urn:schemas-microsoft-com:vml" xmlns:wp14="http://schemas.microsoft.com/office/word/2010/wordprocessingDrawing" xmlns:wp="http://schemas.openxmlformats.org/drawingml/2006/wordprocessingDrawing" xmlns:w10="urn:schemas-microsoft-com:office:word" xmlns:w="http://schemas.openxmlformats.org/wordprocessingml/2006/main" xmlns:w14="http://schemas.microsoft.com/office/word/2010/wordml" xmlns:w15="http://schemas.microsoft.com/office/word/2012/wordml" xmlns:w16se="http://schemas.microsoft.com/office/word/2015/wordml/symex" xmlns:wpg="http://schemas.microsoft.com/office/word/2010/wordprocessingGroup" xmlns:wpi="http://schemas.microsoft.com/office/word/2010/wordprocessingInk" xmlns:wne="http://schemas.microsoft.com/office/word/2006/wordml" xmlns:wps="http://schemas.microsoft.com/office/word/2010/wordprocessingShape" mc:Ignorable="w14 w15 w16se wp14">
   <w:p>
     <w:pPr>
       <w:pStyle w:val="Kopfzeile"/>
@@ -2910,7 +2890,7 @@
 </file>
 
 <file path=word/header2.xml><?xml version="1.0" encoding="utf-8"?>
-<w:hdr xmlns:wpc="http://schemas.microsoft.com/office/word/2010/wordprocessingCanvas" xmlns:mo="http://schemas.microsoft.com/office/mac/office/2008/main" xmlns:mc="http://schemas.openxmlformats.org/markup-compatibility/2006" xmlns:mv="urn:schemas-microsoft-com:mac:vml" xmlns:o="urn:schemas-microsoft-com:office:office" xmlns:r="http://schemas.openxmlformats.org/officeDocument/2006/relationships" xmlns:m="http://schemas.openxmlformats.org/officeDocument/2006/math" xmlns:v="urn:schemas-microsoft-com:vml" xmlns:wp14="http://schemas.microsoft.com/office/word/2010/wordprocessingDrawing" xmlns:wp="http://schemas.openxmlformats.org/drawingml/2006/wordprocessingDrawing" xmlns:w10="urn:schemas-microsoft-com:office:word" xmlns:w="http://schemas.openxmlformats.org/wordprocessingml/2006/main" xmlns:w14="http://schemas.microsoft.com/office/word/2010/wordml" xmlns:w15="http://schemas.microsoft.com/office/word/2012/wordml" xmlns:wpg="http://schemas.microsoft.com/office/word/2010/wordprocessingGroup" xmlns:wpi="http://schemas.microsoft.com/office/word/2010/wordprocessingInk" xmlns:wne="http://schemas.microsoft.com/office/word/2006/wordml" xmlns:wps="http://schemas.microsoft.com/office/word/2010/wordprocessingShape" mc:Ignorable="w14 w15 wp14">
+<w:hdr xmlns:wpc="http://schemas.microsoft.com/office/word/2010/wordprocessingCanvas" xmlns:cx="http://schemas.microsoft.com/office/drawing/2014/chartex" xmlns:cx1="http://schemas.microsoft.com/office/drawing/2015/9/8/chartex" xmlns:cx2="http://schemas.microsoft.com/office/drawing/2015/10/21/chartex" xmlns:cx3="http://schemas.microsoft.com/office/drawing/2016/5/9/chartex" xmlns:cx4="http://schemas.microsoft.com/office/drawing/2016/5/10/chartex" xmlns:cx5="http://schemas.microsoft.com/office/drawing/2016/5/11/chartex" xmlns:cx6="http://schemas.microsoft.com/office/drawing/2016/5/12/chartex" xmlns:cx7="http://schemas.microsoft.com/office/drawing/2016/5/13/chartex" xmlns:cx8="http://schemas.microsoft.com/office/drawing/2016/5/14/chartex" xmlns:mc="http://schemas.openxmlformats.org/markup-compatibility/2006" xmlns:o="urn:schemas-microsoft-com:office:office" xmlns:r="http://schemas.openxmlformats.org/officeDocument/2006/relationships" xmlns:m="http://schemas.openxmlformats.org/officeDocument/2006/math" xmlns:v="urn:schemas-microsoft-com:vml" xmlns:wp14="http://schemas.microsoft.com/office/word/2010/wordprocessingDrawing" xmlns:wp="http://schemas.openxmlformats.org/drawingml/2006/wordprocessingDrawing" xmlns:w10="urn:schemas-microsoft-com:office:word" xmlns:w="http://schemas.openxmlformats.org/wordprocessingml/2006/main" xmlns:w14="http://schemas.microsoft.com/office/word/2010/wordml" xmlns:w15="http://schemas.microsoft.com/office/word/2012/wordml" xmlns:w16se="http://schemas.microsoft.com/office/word/2015/wordml/symex" xmlns:wpg="http://schemas.microsoft.com/office/word/2010/wordprocessingGroup" xmlns:wpi="http://schemas.microsoft.com/office/word/2010/wordprocessingInk" xmlns:wne="http://schemas.microsoft.com/office/word/2006/wordml" xmlns:wps="http://schemas.microsoft.com/office/word/2010/wordprocessingShape" mc:Ignorable="w14 w15 w16se wp14">
   <w:p>
     <w:pPr>
       <w:pStyle w:val="Kopfzeile"/>
@@ -2969,8 +2949,8 @@
 </file>
 
 <file path=word/numbering.xml><?xml version="1.0" encoding="utf-8"?>
-<w:numbering xmlns:wpc="http://schemas.microsoft.com/office/word/2010/wordprocessingCanvas" xmlns:mo="http://schemas.microsoft.com/office/mac/office/2008/main" xmlns:mc="http://schemas.openxmlformats.org/markup-compatibility/2006" xmlns:mv="urn:schemas-microsoft-com:mac:vml" xmlns:o="urn:schemas-microsoft-com:office:office" xmlns:r="http://schemas.openxmlformats.org/officeDocument/2006/relationships" xmlns:m="http://schemas.openxmlformats.org/officeDocument/2006/math" xmlns:v="urn:schemas-microsoft-com:vml" xmlns:wp14="http://schemas.microsoft.com/office/word/2010/wordprocessingDrawing" xmlns:wp="http://schemas.openxmlformats.org/drawingml/2006/wordprocessingDrawing" xmlns:w10="urn:schemas-microsoft-com:office:word" xmlns:w="http://schemas.openxmlformats.org/wordprocessingml/2006/main" xmlns:w14="http://schemas.microsoft.com/office/word/2010/wordml" xmlns:w15="http://schemas.microsoft.com/office/word/2012/wordml" xmlns:wpg="http://schemas.microsoft.com/office/word/2010/wordprocessingGroup" xmlns:wpi="http://schemas.microsoft.com/office/word/2010/wordprocessingInk" xmlns:wne="http://schemas.microsoft.com/office/word/2006/wordml" xmlns:wps="http://schemas.microsoft.com/office/word/2010/wordprocessingShape" mc:Ignorable="w14 w15 wp14">
-  <w:abstractNum w:abstractNumId="0">
+<w:numbering xmlns:wpc="http://schemas.microsoft.com/office/word/2010/wordprocessingCanvas" xmlns:cx="http://schemas.microsoft.com/office/drawing/2014/chartex" xmlns:cx1="http://schemas.microsoft.com/office/drawing/2015/9/8/chartex" xmlns:cx2="http://schemas.microsoft.com/office/drawing/2015/10/21/chartex" xmlns:cx3="http://schemas.microsoft.com/office/drawing/2016/5/9/chartex" xmlns:cx4="http://schemas.microsoft.com/office/drawing/2016/5/10/chartex" xmlns:cx5="http://schemas.microsoft.com/office/drawing/2016/5/11/chartex" xmlns:cx6="http://schemas.microsoft.com/office/drawing/2016/5/12/chartex" xmlns:cx7="http://schemas.microsoft.com/office/drawing/2016/5/13/chartex" xmlns:cx8="http://schemas.microsoft.com/office/drawing/2016/5/14/chartex" xmlns:mc="http://schemas.openxmlformats.org/markup-compatibility/2006" xmlns:o="urn:schemas-microsoft-com:office:office" xmlns:r="http://schemas.openxmlformats.org/officeDocument/2006/relationships" xmlns:m="http://schemas.openxmlformats.org/officeDocument/2006/math" xmlns:v="urn:schemas-microsoft-com:vml" xmlns:wp14="http://schemas.microsoft.com/office/word/2010/wordprocessingDrawing" xmlns:wp="http://schemas.openxmlformats.org/drawingml/2006/wordprocessingDrawing" xmlns:w10="urn:schemas-microsoft-com:office:word" xmlns:w="http://schemas.openxmlformats.org/wordprocessingml/2006/main" xmlns:w14="http://schemas.microsoft.com/office/word/2010/wordml" xmlns:w15="http://schemas.microsoft.com/office/word/2012/wordml" xmlns:w16se="http://schemas.microsoft.com/office/word/2015/wordml/symex" xmlns:wpg="http://schemas.microsoft.com/office/word/2010/wordprocessingGroup" xmlns:wpi="http://schemas.microsoft.com/office/word/2010/wordprocessingInk" xmlns:wne="http://schemas.microsoft.com/office/word/2006/wordml" xmlns:wps="http://schemas.microsoft.com/office/word/2010/wordprocessingShape" mc:Ignorable="w14 w15 w16se wp14">
+  <w:abstractNum w:abstractNumId="0" w15:restartNumberingAfterBreak="0">
     <w:nsid w:val="26E31358"/>
     <w:multiLevelType w:val="hybridMultilevel"/>
     <w:tmpl w:val="951860A4"/>
@@ -3083,7 +3063,7 @@
       </w:rPr>
     </w:lvl>
   </w:abstractNum>
-  <w:abstractNum w:abstractNumId="1">
+  <w:abstractNum w:abstractNumId="1" w15:restartNumberingAfterBreak="0">
     <w:nsid w:val="32FC2B2D"/>
     <w:multiLevelType w:val="hybridMultilevel"/>
     <w:tmpl w:val="0958BF34"/>
@@ -3172,7 +3152,7 @@
       </w:pPr>
     </w:lvl>
   </w:abstractNum>
-  <w:abstractNum w:abstractNumId="2">
+  <w:abstractNum w:abstractNumId="2" w15:restartNumberingAfterBreak="0">
     <w:nsid w:val="572B52B7"/>
     <w:multiLevelType w:val="hybridMultilevel"/>
     <w:tmpl w:val="E2CC33A8"/>
@@ -3285,7 +3265,7 @@
       </w:rPr>
     </w:lvl>
   </w:abstractNum>
-  <w:abstractNum w:abstractNumId="3">
+  <w:abstractNum w:abstractNumId="3" w15:restartNumberingAfterBreak="0">
     <w:nsid w:val="6F5F52D5"/>
     <w:multiLevelType w:val="hybridMultilevel"/>
     <w:tmpl w:val="F97A767E"/>
@@ -3414,7 +3394,7 @@
 </file>
 
 <file path=word/styles.xml><?xml version="1.0" encoding="utf-8"?>
-<w:styles xmlns:mc="http://schemas.openxmlformats.org/markup-compatibility/2006" xmlns:r="http://schemas.openxmlformats.org/officeDocument/2006/relationships" xmlns:w="http://schemas.openxmlformats.org/wordprocessingml/2006/main" xmlns:w14="http://schemas.microsoft.com/office/word/2010/wordml" xmlns:w15="http://schemas.microsoft.com/office/word/2012/wordml" mc:Ignorable="w14 w15">
+<w:styles xmlns:mc="http://schemas.openxmlformats.org/markup-compatibility/2006" xmlns:r="http://schemas.openxmlformats.org/officeDocument/2006/relationships" xmlns:w="http://schemas.openxmlformats.org/wordprocessingml/2006/main" xmlns:w14="http://schemas.microsoft.com/office/word/2010/wordml" xmlns:w15="http://schemas.microsoft.com/office/word/2012/wordml" xmlns:w16se="http://schemas.microsoft.com/office/word/2015/wordml/symex" mc:Ignorable="w14 w15 w16se">
   <w:docDefaults>
     <w:rPrDefault>
       <w:rPr>
@@ -3426,7 +3406,7 @@
     </w:rPrDefault>
     <w:pPrDefault/>
   </w:docDefaults>
-  <w:latentStyles w:defLockedState="0" w:defUIPriority="99" w:defSemiHidden="0" w:defUnhideWhenUsed="0" w:defQFormat="0" w:count="382">
+  <w:latentStyles w:defLockedState="0" w:defUIPriority="99" w:defSemiHidden="0" w:defUnhideWhenUsed="0" w:defQFormat="0" w:count="374">
     <w:lsdException w:name="Normal" w:uiPriority="0" w:qFormat="1"/>
     <w:lsdException w:name="heading 1" w:uiPriority="9" w:qFormat="1"/>
     <w:lsdException w:name="heading 2" w:semiHidden="1" w:uiPriority="9" w:unhideWhenUsed="1" w:qFormat="1"/>
@@ -3999,7 +3979,6 @@
     <w:uiPriority w:val="39"/>
     <w:rsid w:val="002A6FA2"/>
     <w:tblPr>
-      <w:tblInd w:w="0" w:type="dxa"/>
       <w:tblBorders>
         <w:top w:val="single" w:sz="4" w:space="0" w:color="auto"/>
         <w:left w:val="single" w:sz="4" w:space="0" w:color="auto"/>
@@ -4008,12 +3987,6 @@
         <w:insideH w:val="single" w:sz="4" w:space="0" w:color="auto"/>
         <w:insideV w:val="single" w:sz="4" w:space="0" w:color="auto"/>
       </w:tblBorders>
-      <w:tblCellMar>
-        <w:top w:w="0" w:type="dxa"/>
-        <w:left w:w="108" w:type="dxa"/>
-        <w:bottom w:w="0" w:type="dxa"/>
-        <w:right w:w="108" w:type="dxa"/>
-      </w:tblCellMar>
     </w:tblPr>
   </w:style>
   <w:style w:type="table" w:styleId="EinfacheTabelle2">
@@ -4024,17 +3997,10 @@
     <w:tblPr>
       <w:tblStyleRowBandSize w:val="1"/>
       <w:tblStyleColBandSize w:val="1"/>
-      <w:tblInd w:w="0" w:type="dxa"/>
       <w:tblBorders>
         <w:top w:val="single" w:sz="4" w:space="0" w:color="7F7F7F" w:themeColor="text1" w:themeTint="80"/>
         <w:bottom w:val="single" w:sz="4" w:space="0" w:color="7F7F7F" w:themeColor="text1" w:themeTint="80"/>
       </w:tblBorders>
-      <w:tblCellMar>
-        <w:top w:w="0" w:type="dxa"/>
-        <w:left w:w="108" w:type="dxa"/>
-        <w:bottom w:w="0" w:type="dxa"/>
-        <w:right w:w="108" w:type="dxa"/>
-      </w:tblCellMar>
     </w:tblPr>
     <w:tblStylePr w:type="firstRow">
       <w:rPr>

</xml_diff>